<commit_message>
added name and student num to report
</commit_message>
<xml_diff>
--- a/Cryptography Report Connor Parker 16012593.docx
+++ b/Cryptography Report Connor Parker 16012593.docx
@@ -1355,6 +1355,23 @@
     </w:p>
     <w:p>
       <w:pPr>
+        <w:spacing w:after="0" w:line="276" w:lineRule="auto"/>
+        <w:rPr>
+          <w:rFonts w:ascii="Arial" w:cs="Arial" w:eastAsia="Arial" w:hAnsi="Arial"/>
+          <w:color w:val="999999"/>
+        </w:rPr>
+      </w:pPr>
+      <w:r>
+        <w:br w:type="page"/>
+      </w:r>
+      <w:r>
+        <w:rPr>
+          <w:rtl w:val="0"/>
+        </w:rPr>
+      </w:r>
+    </w:p>
+    <w:p>
+      <w:pPr>
         <w:pStyle w:val="Title"/>
         <w:keepNext w:val="1"/>
         <w:keepLines w:val="1"/>
@@ -1364,14 +1381,54 @@
           <w:rFonts w:ascii="Roboto" w:cs="Roboto" w:eastAsia="Roboto" w:hAnsi="Roboto"/>
         </w:rPr>
       </w:pPr>
-      <w:bookmarkStart w:colFirst="0" w:colLast="0" w:name="_31ieg3sjpcs2" w:id="1"/>
+      <w:bookmarkStart w:colFirst="0" w:colLast="0" w:name="_enaa77nx3w4x" w:id="1"/>
       <w:bookmarkEnd w:id="1"/>
       <w:r>
         <w:rPr>
           <w:rFonts w:ascii="Roboto" w:cs="Roboto" w:eastAsia="Roboto" w:hAnsi="Roboto"/>
           <w:rtl w:val="0"/>
         </w:rPr>
-        <w:t xml:space="preserve">Cryptography Programming Tasks</w:t>
+        <w:t xml:space="preserve">C</w:t>
+      </w:r>
+      <w:r>
+        <w:rPr>
+          <w:rFonts w:ascii="Roboto" w:cs="Roboto" w:eastAsia="Roboto" w:hAnsi="Roboto"/>
+          <w:rtl w:val="0"/>
+        </w:rPr>
+        <w:t xml:space="preserve">ryptography Programming Tasks</w:t>
+      </w:r>
+    </w:p>
+    <w:p>
+      <w:pPr>
+        <w:spacing w:after="0" w:line="276" w:lineRule="auto"/>
+        <w:jc w:val="center"/>
+        <w:rPr>
+          <w:rFonts w:ascii="Roboto" w:cs="Roboto" w:eastAsia="Roboto" w:hAnsi="Roboto"/>
+          <w:color w:val="666666"/>
+        </w:rPr>
+      </w:pPr>
+      <w:r>
+        <w:rPr>
+          <w:rFonts w:ascii="Roboto" w:cs="Roboto" w:eastAsia="Roboto" w:hAnsi="Roboto"/>
+          <w:color w:val="666666"/>
+          <w:rtl w:val="0"/>
+        </w:rPr>
+        <w:t xml:space="preserve">Connor Parker</w:t>
+      </w:r>
+    </w:p>
+    <w:p>
+      <w:pPr>
+        <w:spacing w:after="0" w:line="276" w:lineRule="auto"/>
+        <w:jc w:val="center"/>
+        <w:rPr/>
+      </w:pPr>
+      <w:r>
+        <w:rPr>
+          <w:rFonts w:ascii="Roboto" w:cs="Roboto" w:eastAsia="Roboto" w:hAnsi="Roboto"/>
+          <w:color w:val="666666"/>
+          <w:rtl w:val="0"/>
+        </w:rPr>
+        <w:t xml:space="preserve">16012593</w:t>
       </w:r>
       <w:r>
         <w:rPr>
@@ -6317,8 +6374,9 @@
       </w:r>
     </w:p>
     <w:sectPr>
-      <w:footerReference r:id="rId7" w:type="default"/>
-      <w:footerReference r:id="rId8" w:type="first"/>
+      <w:headerReference r:id="rId7" w:type="default"/>
+      <w:footerReference r:id="rId8" w:type="default"/>
+      <w:footerReference r:id="rId9" w:type="first"/>
       <w:pgSz w:h="16838" w:w="11906"/>
       <w:pgMar w:bottom="1440" w:top="1440" w:left="1440" w:right="1440" w:header="708" w:footer="708"/>
       <w:pgNumType w:start="0"/>
@@ -6333,12 +6391,37 @@
   <w:p>
     <w:pPr>
       <w:spacing w:after="0" w:line="276" w:lineRule="auto"/>
-      <w:jc w:val="right"/>
-      <w:rPr/>
+      <w:jc w:val="left"/>
+      <w:rPr>
+        <w:rFonts w:ascii="Arial" w:cs="Arial" w:eastAsia="Arial" w:hAnsi="Arial"/>
+        <w:color w:val="999999"/>
+      </w:rPr>
     </w:pPr>
     <w:r>
       <w:rPr>
         <w:rFonts w:ascii="Arial" w:cs="Arial" w:eastAsia="Arial" w:hAnsi="Arial"/>
+        <w:color w:val="999999"/>
+        <w:rtl w:val="0"/>
+      </w:rPr>
+      <w:tab/>
+      <w:t xml:space="preserve">   </w:t>
+      <w:tab/>
+      <w:tab/>
+      <w:t xml:space="preserve">   </w:t>
+      <w:tab/>
+      <w:tab/>
+      <w:tab/>
+      <w:tab/>
+      <w:tab/>
+      <w:tab/>
+      <w:tab/>
+      <w:tab/>
+      <w:t xml:space="preserve">    </w:t>
+    </w:r>
+    <w:r>
+      <w:rPr>
+        <w:rFonts w:ascii="Arial" w:cs="Arial" w:eastAsia="Arial" w:hAnsi="Arial"/>
+        <w:color w:val="999999"/>
       </w:rPr>
       <w:fldChar w:fldCharType="begin"/>
       <w:instrText xml:space="preserve">PAGE</w:instrText>
@@ -6348,22 +6431,10 @@
     <w:r>
       <w:rPr>
         <w:rFonts w:ascii="Arial" w:cs="Arial" w:eastAsia="Arial" w:hAnsi="Arial"/>
-        <w:rtl w:val="0"/>
-      </w:rPr>
-      <w:t xml:space="preserve"> </w:t>
-    </w:r>
-    <w:r>
-      <w:rPr>
-        <w:rFonts w:ascii="Arial" w:cs="Arial" w:eastAsia="Arial" w:hAnsi="Arial"/>
         <w:color w:val="999999"/>
         <w:rtl w:val="0"/>
       </w:rPr>
-      <w:t xml:space="preserve">| Page</w:t>
-    </w:r>
-    <w:r>
-      <w:rPr>
-        <w:rtl w:val="0"/>
-      </w:rPr>
+      <w:t xml:space="preserve"> | Page</w:t>
     </w:r>
   </w:p>
 </w:ftr>
@@ -6382,6 +6453,22 @@
     </w:r>
   </w:p>
 </w:ftr>
+</file>
+
+<file path=word/header1.xml><?xml version="1.0" encoding="utf-8"?>
+<w:hdr xmlns:mc="http://schemas.openxmlformats.org/markup-compatibility/2006" xmlns:o="urn:schemas-microsoft-com:office:office" xmlns:r="http://schemas.openxmlformats.org/officeDocument/2006/relationships" xmlns:m="http://schemas.openxmlformats.org/officeDocument/2006/math" xmlns:v="urn:schemas-microsoft-com:vml" xmlns:wp="http://schemas.openxmlformats.org/drawingml/2006/wordprocessingDrawing" xmlns:w10="urn:schemas-microsoft-com:office:word" xmlns:w="http://schemas.openxmlformats.org/wordprocessingml/2006/main" xmlns:wne="http://schemas.microsoft.com/office/word/2006/wordml" xmlns:sl="http://schemas.openxmlformats.org/schemaLibrary/2006/main" xmlns:a="http://schemas.openxmlformats.org/drawingml/2006/main" xmlns:pic="http://schemas.openxmlformats.org/drawingml/2006/picture" xmlns:c="http://schemas.openxmlformats.org/drawingml/2006/chart" xmlns:lc="http://schemas.openxmlformats.org/drawingml/2006/lockedCanvas" xmlns:dgm="http://schemas.openxmlformats.org/drawingml/2006/diagram" xmlns:wps="http://schemas.microsoft.com/office/word/2010/wordprocessingShape" xmlns:wpg="http://schemas.microsoft.com/office/word/2010/wordprocessingGroup" xmlns:w14="http://schemas.microsoft.com/office/word/2010/wordml" xmlns:w15="http://schemas.microsoft.com/office/word/2012/wordml">
+  <w:p>
+    <w:pPr>
+      <w:spacing w:after="0" w:line="276" w:lineRule="auto"/>
+      <w:rPr/>
+    </w:pPr>
+    <w:r>
+      <w:rPr>
+        <w:rtl w:val="0"/>
+      </w:rPr>
+    </w:r>
+  </w:p>
+</w:hdr>
 </file>
 
 <file path=word/numbering.xml><?xml version="1.0" encoding="utf-8"?>

</xml_diff>